<commit_message>
FO/PDF output: expand header/footer to fit.  Basic initial working implementation, some fixes.
</commit_message>
<xml_diff>
--- a/docs/headers_footers.docx
+++ b/docs/headers_footers.docx
@@ -2500,10 +2500,7 @@
     </w:p>
     <w:p>
       <w:r>
-        <w:t>T</w:t>
-      </w:r>
-      <w:r>
-        <w:t xml:space="preserve">he </w:t>
+        <w:t xml:space="preserve">The </w:t>
       </w:r>
       <w:r>
         <w:rPr>
@@ -2572,10 +2569,7 @@
         <w:t xml:space="preserve"> </w:t>
       </w:r>
       <w:r>
-        <w:t>which</w:t>
-      </w:r>
-      <w:r>
-        <w:t xml:space="preserve"> had the </w:t>
+        <w:t xml:space="preserve">which had the </w:t>
       </w:r>
       <w:r>
         <w:rPr>
@@ -2640,16 +2634,7 @@
         <w:t xml:space="preserve"> </w:t>
       </w:r>
       <w:r>
-        <w:t>an</w:t>
-      </w:r>
-      <w:r>
-        <w:t>d</w:t>
-      </w:r>
-      <w:r>
-        <w:t xml:space="preserve"> </w:t>
-      </w:r>
-      <w:r>
-        <w:t xml:space="preserve"> </w:t>
+        <w:t xml:space="preserve">and  </w:t>
       </w:r>
       <w:r>
         <w:rPr>
@@ -2694,6 +2679,27 @@
     </w:p>
     <w:p>
       <w:r>
+        <w:t>The header is placed in the top margin.</w:t>
+      </w:r>
+    </w:p>
+    <w:p>
+      <w:r>
+        <w:t>This distance from the edge of the page to the start of the header is:</w:t>
+      </w:r>
+    </w:p>
+    <w:p>
+      <w:r>
+        <w:tab/>
+        <w:t>sectPr/w:pgMar/w:header (in twips)</w:t>
+      </w:r>
+    </w:p>
+    <w:p>
+      <w:r>
+        <w:t>Default is 720 (1/2 inch)</w:t>
+      </w:r>
+    </w:p>
+    <w:p>
+      <w:r>
         <w:t xml:space="preserve">If the value of top </w:t>
       </w:r>
       <w:r>
@@ -2723,6 +2729,7 @@
         <w:spacing w:after="0"/>
       </w:pPr>
       <w:r>
+        <w:lastRenderedPageBreak/>
         <w:t>•</w:t>
       </w:r>
       <w:r>
@@ -2732,13 +2739,7 @@
     </w:p>
     <w:p>
       <w:r>
-        <w:t>I think "</w:t>
-      </w:r>
-      <w:r>
-        <w:t>extent of the header text</w:t>
-      </w:r>
-      <w:r>
-        <w:t>" means spacing to top of header (header margin) + height of header content.</w:t>
+        <w:t>I think "extent of the header text" means spacing to top of header (header margin) + height of header content.</w:t>
       </w:r>
     </w:p>
     <w:p>
@@ -2799,9 +2800,16 @@
     </w:p>
     <w:p>
       <w:r>
+        <w:t>ie the region before goes in the region body margin</w:t>
+      </w:r>
+    </w:p>
+    <w:p>
+      <w:r>
         <w:rPr>
           <w:noProof/>
-        </w:rPr>
+          <w:lang w:val="en-US"/>
+        </w:rPr>
+        <w:lastRenderedPageBreak/>
         <w:drawing>
           <wp:inline distT="0" distB="0" distL="0" distR="0">
             <wp:extent cx="3990975" cy="5400675"/>
@@ -2910,10 +2918,7 @@
         <w:t xml:space="preserve"> </w:t>
       </w:r>
       <w:r>
-        <w:t>elements</w:t>
-      </w:r>
-      <w:r>
-        <w:t xml:space="preserve"> etc).</w:t>
+        <w:t>elements etc).</w:t>
       </w:r>
     </w:p>
     <w:p>
@@ -2923,40 +2928,29 @@
     </w:p>
     <w:p>
       <w:r>
-        <w:t xml:space="preserve">Case 1: </w:t>
-      </w:r>
-      <w:r>
-        <w:t xml:space="preserve">top margin non-negative, </w:t>
-      </w:r>
-      <w:r>
-        <w:t xml:space="preserve">and </w:t>
-      </w:r>
-      <w:r>
-        <w:t>extent of the header text</w:t>
-      </w:r>
-      <w:r>
-        <w:t xml:space="preserve"> greater than </w:t>
-      </w:r>
-      <w:r>
-        <w:t>value of top margin</w:t>
-      </w:r>
-    </w:p>
-    <w:p>
-      <w:r>
-        <w:t>Case 2</w:t>
-      </w:r>
-      <w:r>
-        <w:t xml:space="preserve">: top margin non-negative, and extent of the header text </w:t>
-      </w:r>
-      <w:r>
-        <w:t xml:space="preserve">less </w:t>
-      </w:r>
-      <w:r>
-        <w:t>than value of top margin</w:t>
-      </w:r>
-    </w:p>
-    <w:p>
-      <w:r>
+        <w:t>Case 1: top margin non-negative, and extent of the header text greater than value of top margin</w:t>
+      </w:r>
+    </w:p>
+    <w:p>
+      <w:r>
+        <w:tab/>
+        <w:t>Done</w:t>
+      </w:r>
+    </w:p>
+    <w:p>
+      <w:r>
+        <w:t>Case 2: top margin non-negative, and extent of the header text less than value of top margin</w:t>
+      </w:r>
+    </w:p>
+    <w:p>
+      <w:r>
+        <w:tab/>
+        <w:t>Done</w:t>
+      </w:r>
+    </w:p>
+    <w:p>
+      <w:r>
+        <w:lastRenderedPageBreak/>
         <w:t xml:space="preserve">Case 3: </w:t>
       </w:r>
       <w:r>
@@ -2968,18 +2962,698 @@
     </w:p>
     <w:p>
       <w:r>
+        <w:tab/>
+        <w:t>TODO</w:t>
+      </w:r>
+    </w:p>
+    <w:p>
+      <w:r>
         <w:t>For each of these cases, we need appropriate XSL FO.</w:t>
       </w:r>
     </w:p>
     <w:p>
       <w:r>
-        <w:t>This is a TODO.</w:t>
-      </w:r>
-    </w:p>
-    <w:p>
-      <w:r>
-        <w:t xml:space="preserve">NB: for a complete implementation, we may need to be able to calculate how tall the header content is! </w:t>
-      </w:r>
+        <w:t xml:space="preserve">Our approach (post v3.0.1, implemented March 2014) is as follows </w:t>
+      </w:r>
+    </w:p>
+    <w:p>
+      <w:pPr>
+        <w:autoSpaceDE w:val="0"/>
+        <w:autoSpaceDN w:val="0"/>
+        <w:adjustRightInd w:val="0"/>
+        <w:spacing w:after="0" w:line="240" w:lineRule="auto"/>
+        <w:rPr>
+          <w:rFonts w:ascii="Consolas" w:hAnsi="Consolas" w:cs="Consolas"/>
+          <w:sz w:val="16"/>
+          <w:szCs w:val="16"/>
+          <w:lang w:val="en-US"/>
+        </w:rPr>
+      </w:pPr>
+      <w:r>
+        <w:rPr>
+          <w:rFonts w:ascii="Consolas" w:hAnsi="Consolas" w:cs="Consolas"/>
+          <w:color w:val="3F5FBF"/>
+          <w:sz w:val="16"/>
+          <w:szCs w:val="16"/>
+          <w:lang w:val="en-US"/>
+        </w:rPr>
+        <w:t xml:space="preserve">* Its not possible to let FOP set the height (@extent) of the header and footer regions </w:t>
+      </w:r>
+    </w:p>
+    <w:p>
+      <w:pPr>
+        <w:autoSpaceDE w:val="0"/>
+        <w:autoSpaceDN w:val="0"/>
+        <w:adjustRightInd w:val="0"/>
+        <w:spacing w:after="0" w:line="240" w:lineRule="auto"/>
+        <w:rPr>
+          <w:rFonts w:ascii="Consolas" w:hAnsi="Consolas" w:cs="Consolas"/>
+          <w:sz w:val="16"/>
+          <w:szCs w:val="16"/>
+          <w:lang w:val="en-US"/>
+        </w:rPr>
+      </w:pPr>
+      <w:r>
+        <w:rPr>
+          <w:rFonts w:ascii="Consolas" w:hAnsi="Consolas" w:cs="Consolas"/>
+          <w:color w:val="3F5FBF"/>
+          <w:sz w:val="16"/>
+          <w:szCs w:val="16"/>
+          <w:lang w:val="en-US"/>
+        </w:rPr>
+        <w:t xml:space="preserve"> * automatically: http://apache</w:t>
+      </w:r>
+      <w:r>
+        <w:rPr>
+          <w:rFonts w:ascii="Consolas" w:hAnsi="Consolas" w:cs="Consolas"/>
+          <w:color w:val="7F7F9F"/>
+          <w:sz w:val="16"/>
+          <w:szCs w:val="16"/>
+          <w:lang w:val="en-US"/>
+        </w:rPr>
+        <w:t>-</w:t>
+      </w:r>
+      <w:r>
+        <w:rPr>
+          <w:rFonts w:ascii="Consolas" w:hAnsi="Consolas" w:cs="Consolas"/>
+          <w:color w:val="3F5FBF"/>
+          <w:sz w:val="16"/>
+          <w:szCs w:val="16"/>
+          <w:lang w:val="en-US"/>
+        </w:rPr>
+        <w:t>fop.1065347.n5.nabble.com/Auto</w:t>
+      </w:r>
+      <w:r>
+        <w:rPr>
+          <w:rFonts w:ascii="Consolas" w:hAnsi="Consolas" w:cs="Consolas"/>
+          <w:color w:val="7F7F9F"/>
+          <w:sz w:val="16"/>
+          <w:szCs w:val="16"/>
+          <w:lang w:val="en-US"/>
+        </w:rPr>
+        <w:t>-</w:t>
+      </w:r>
+      <w:r>
+        <w:rPr>
+          <w:rFonts w:ascii="Consolas" w:hAnsi="Consolas" w:cs="Consolas"/>
+          <w:color w:val="3F5FBF"/>
+          <w:sz w:val="16"/>
+          <w:szCs w:val="16"/>
+          <w:lang w:val="en-US"/>
+        </w:rPr>
+        <w:t>size</w:t>
+      </w:r>
+      <w:r>
+        <w:rPr>
+          <w:rFonts w:ascii="Consolas" w:hAnsi="Consolas" w:cs="Consolas"/>
+          <w:color w:val="7F7F9F"/>
+          <w:sz w:val="16"/>
+          <w:szCs w:val="16"/>
+          <w:lang w:val="en-US"/>
+        </w:rPr>
+        <w:t>-</w:t>
+      </w:r>
+      <w:r>
+        <w:rPr>
+          <w:rFonts w:ascii="Consolas" w:hAnsi="Consolas" w:cs="Consolas"/>
+          <w:color w:val="3F5FBF"/>
+          <w:sz w:val="16"/>
+          <w:szCs w:val="16"/>
+          <w:lang w:val="en-US"/>
+        </w:rPr>
+        <w:t>header</w:t>
+      </w:r>
+      <w:r>
+        <w:rPr>
+          <w:rFonts w:ascii="Consolas" w:hAnsi="Consolas" w:cs="Consolas"/>
+          <w:color w:val="7F7F9F"/>
+          <w:sz w:val="16"/>
+          <w:szCs w:val="16"/>
+          <w:lang w:val="en-US"/>
+        </w:rPr>
+        <w:t>-</w:t>
+      </w:r>
+      <w:r>
+        <w:rPr>
+          <w:rFonts w:ascii="Consolas" w:hAnsi="Consolas" w:cs="Consolas"/>
+          <w:color w:val="3F5FBF"/>
+          <w:sz w:val="16"/>
+          <w:szCs w:val="16"/>
+          <w:lang w:val="en-US"/>
+        </w:rPr>
+        <w:t>to</w:t>
+      </w:r>
+      <w:r>
+        <w:rPr>
+          <w:rFonts w:ascii="Consolas" w:hAnsi="Consolas" w:cs="Consolas"/>
+          <w:color w:val="7F7F9F"/>
+          <w:sz w:val="16"/>
+          <w:szCs w:val="16"/>
+          <w:lang w:val="en-US"/>
+        </w:rPr>
+        <w:t>-</w:t>
+      </w:r>
+      <w:r>
+        <w:rPr>
+          <w:rFonts w:ascii="Consolas" w:hAnsi="Consolas" w:cs="Consolas"/>
+          <w:color w:val="3F5FBF"/>
+          <w:sz w:val="16"/>
+          <w:szCs w:val="16"/>
+          <w:lang w:val="en-US"/>
+        </w:rPr>
+        <w:t>fit</w:t>
+      </w:r>
+      <w:r>
+        <w:rPr>
+          <w:rFonts w:ascii="Consolas" w:hAnsi="Consolas" w:cs="Consolas"/>
+          <w:color w:val="7F7F9F"/>
+          <w:sz w:val="16"/>
+          <w:szCs w:val="16"/>
+          <w:lang w:val="en-US"/>
+        </w:rPr>
+        <w:t>-</w:t>
+      </w:r>
+      <w:r>
+        <w:rPr>
+          <w:rFonts w:ascii="Consolas" w:hAnsi="Consolas" w:cs="Consolas"/>
+          <w:color w:val="3F5FBF"/>
+          <w:sz w:val="16"/>
+          <w:szCs w:val="16"/>
+          <w:lang w:val="en-US"/>
+        </w:rPr>
+        <w:t>with</w:t>
+      </w:r>
+      <w:r>
+        <w:rPr>
+          <w:rFonts w:ascii="Consolas" w:hAnsi="Consolas" w:cs="Consolas"/>
+          <w:color w:val="7F7F9F"/>
+          <w:sz w:val="16"/>
+          <w:szCs w:val="16"/>
+          <w:lang w:val="en-US"/>
+        </w:rPr>
+        <w:t>-</w:t>
+      </w:r>
+      <w:r>
+        <w:rPr>
+          <w:rFonts w:ascii="Consolas" w:hAnsi="Consolas" w:cs="Consolas"/>
+          <w:color w:val="3F5FBF"/>
+          <w:sz w:val="16"/>
+          <w:szCs w:val="16"/>
+          <w:lang w:val="en-US"/>
+        </w:rPr>
+        <w:t>content</w:t>
+      </w:r>
+      <w:r>
+        <w:rPr>
+          <w:rFonts w:ascii="Consolas" w:hAnsi="Consolas" w:cs="Consolas"/>
+          <w:color w:val="7F7F9F"/>
+          <w:sz w:val="16"/>
+          <w:szCs w:val="16"/>
+          <w:lang w:val="en-US"/>
+        </w:rPr>
+        <w:t>-</w:t>
+      </w:r>
+      <w:r>
+        <w:rPr>
+          <w:rFonts w:ascii="Consolas" w:hAnsi="Consolas" w:cs="Consolas"/>
+          <w:color w:val="3F5FBF"/>
+          <w:sz w:val="16"/>
+          <w:szCs w:val="16"/>
+          <w:lang w:val="en-US"/>
+        </w:rPr>
+        <w:t xml:space="preserve">td4455.html </w:t>
+      </w:r>
+    </w:p>
+    <w:p>
+      <w:pPr>
+        <w:autoSpaceDE w:val="0"/>
+        <w:autoSpaceDN w:val="0"/>
+        <w:adjustRightInd w:val="0"/>
+        <w:spacing w:after="0" w:line="240" w:lineRule="auto"/>
+        <w:rPr>
+          <w:rFonts w:ascii="Consolas" w:hAnsi="Consolas" w:cs="Consolas"/>
+          <w:sz w:val="16"/>
+          <w:szCs w:val="16"/>
+          <w:lang w:val="en-US"/>
+        </w:rPr>
+      </w:pPr>
+      <w:r>
+        <w:rPr>
+          <w:rFonts w:ascii="Consolas" w:hAnsi="Consolas" w:cs="Consolas"/>
+          <w:color w:val="3F5FBF"/>
+          <w:sz w:val="16"/>
+          <w:szCs w:val="16"/>
+          <w:lang w:val="en-US"/>
+        </w:rPr>
+        <w:t xml:space="preserve"> * </w:t>
+      </w:r>
+    </w:p>
+    <w:p>
+      <w:pPr>
+        <w:autoSpaceDE w:val="0"/>
+        <w:autoSpaceDN w:val="0"/>
+        <w:adjustRightInd w:val="0"/>
+        <w:spacing w:after="0" w:line="240" w:lineRule="auto"/>
+        <w:rPr>
+          <w:rFonts w:ascii="Consolas" w:hAnsi="Consolas" w:cs="Consolas"/>
+          <w:sz w:val="16"/>
+          <w:szCs w:val="16"/>
+          <w:lang w:val="en-US"/>
+        </w:rPr>
+      </w:pPr>
+      <w:r>
+        <w:rPr>
+          <w:rFonts w:ascii="Consolas" w:hAnsi="Consolas" w:cs="Consolas"/>
+          <w:color w:val="3F5FBF"/>
+          <w:sz w:val="16"/>
+          <w:szCs w:val="16"/>
+          <w:lang w:val="en-US"/>
+        </w:rPr>
+        <w:t xml:space="preserve"> * So we need to set the height (@extent) of the header and footer regions explicitly.</w:t>
+      </w:r>
+    </w:p>
+    <w:p>
+      <w:pPr>
+        <w:autoSpaceDE w:val="0"/>
+        <w:autoSpaceDN w:val="0"/>
+        <w:adjustRightInd w:val="0"/>
+        <w:spacing w:after="0" w:line="240" w:lineRule="auto"/>
+        <w:rPr>
+          <w:rFonts w:ascii="Consolas" w:hAnsi="Consolas" w:cs="Consolas"/>
+          <w:sz w:val="16"/>
+          <w:szCs w:val="16"/>
+          <w:lang w:val="en-US"/>
+        </w:rPr>
+      </w:pPr>
+      <w:r>
+        <w:rPr>
+          <w:rFonts w:ascii="Consolas" w:hAnsi="Consolas" w:cs="Consolas"/>
+          <w:color w:val="3F5FBF"/>
+          <w:sz w:val="16"/>
+          <w:szCs w:val="16"/>
+          <w:lang w:val="en-US"/>
+        </w:rPr>
+        <w:t xml:space="preserve"> * </w:t>
+      </w:r>
+    </w:p>
+    <w:p>
+      <w:pPr>
+        <w:autoSpaceDE w:val="0"/>
+        <w:autoSpaceDN w:val="0"/>
+        <w:adjustRightInd w:val="0"/>
+        <w:spacing w:after="0" w:line="240" w:lineRule="auto"/>
+        <w:rPr>
+          <w:rFonts w:ascii="Consolas" w:hAnsi="Consolas" w:cs="Consolas"/>
+          <w:sz w:val="16"/>
+          <w:szCs w:val="16"/>
+          <w:lang w:val="en-US"/>
+        </w:rPr>
+      </w:pPr>
+      <w:r>
+        <w:rPr>
+          <w:rFonts w:ascii="Consolas" w:hAnsi="Consolas" w:cs="Consolas"/>
+          <w:color w:val="3F5FBF"/>
+          <w:sz w:val="16"/>
+          <w:szCs w:val="16"/>
+          <w:lang w:val="en-US"/>
+        </w:rPr>
+        <w:t xml:space="preserve"> * We do that by creating a </w:t>
+      </w:r>
+      <w:r>
+        <w:rPr>
+          <w:rFonts w:ascii="Consolas" w:hAnsi="Consolas" w:cs="Consolas"/>
+          <w:color w:val="3F5FBF"/>
+          <w:sz w:val="16"/>
+          <w:szCs w:val="16"/>
+          <w:u w:val="single"/>
+          <w:lang w:val="en-US"/>
+        </w:rPr>
+        <w:t>temp</w:t>
+      </w:r>
+      <w:r>
+        <w:rPr>
+          <w:rFonts w:ascii="Consolas" w:hAnsi="Consolas" w:cs="Consolas"/>
+          <w:color w:val="3F5FBF"/>
+          <w:sz w:val="16"/>
+          <w:szCs w:val="16"/>
+          <w:lang w:val="en-US"/>
+        </w:rPr>
+        <w:t xml:space="preserve"> FO file which contains essentially just the headers/footers,</w:t>
+      </w:r>
+    </w:p>
+    <w:p>
+      <w:pPr>
+        <w:autoSpaceDE w:val="0"/>
+        <w:autoSpaceDN w:val="0"/>
+        <w:adjustRightInd w:val="0"/>
+        <w:spacing w:after="0" w:line="240" w:lineRule="auto"/>
+        <w:rPr>
+          <w:rFonts w:ascii="Consolas" w:hAnsi="Consolas" w:cs="Consolas"/>
+          <w:sz w:val="16"/>
+          <w:szCs w:val="16"/>
+          <w:lang w:val="en-US"/>
+        </w:rPr>
+      </w:pPr>
+      <w:r>
+        <w:rPr>
+          <w:rFonts w:ascii="Consolas" w:hAnsi="Consolas" w:cs="Consolas"/>
+          <w:color w:val="3F5FBF"/>
+          <w:sz w:val="16"/>
+          <w:szCs w:val="16"/>
+          <w:lang w:val="en-US"/>
+        </w:rPr>
+        <w:t xml:space="preserve"> * then interrogating FOP's area tree representation to find the height of each.</w:t>
+      </w:r>
+    </w:p>
+    <w:p>
+      <w:pPr>
+        <w:autoSpaceDE w:val="0"/>
+        <w:autoSpaceDN w:val="0"/>
+        <w:adjustRightInd w:val="0"/>
+        <w:spacing w:after="0" w:line="240" w:lineRule="auto"/>
+        <w:rPr>
+          <w:rFonts w:ascii="Consolas" w:hAnsi="Consolas" w:cs="Consolas"/>
+          <w:sz w:val="16"/>
+          <w:szCs w:val="16"/>
+          <w:lang w:val="en-US"/>
+        </w:rPr>
+      </w:pPr>
+      <w:r>
+        <w:rPr>
+          <w:rFonts w:ascii="Consolas" w:hAnsi="Consolas" w:cs="Consolas"/>
+          <w:color w:val="3F5FBF"/>
+          <w:sz w:val="16"/>
+          <w:szCs w:val="16"/>
+          <w:lang w:val="en-US"/>
+        </w:rPr>
+        <w:t xml:space="preserve"> * </w:t>
+      </w:r>
+    </w:p>
+    <w:p>
+      <w:pPr>
+        <w:autoSpaceDE w:val="0"/>
+        <w:autoSpaceDN w:val="0"/>
+        <w:adjustRightInd w:val="0"/>
+        <w:spacing w:after="0" w:line="240" w:lineRule="auto"/>
+        <w:rPr>
+          <w:rFonts w:ascii="Consolas" w:hAnsi="Consolas" w:cs="Consolas"/>
+          <w:sz w:val="16"/>
+          <w:szCs w:val="16"/>
+          <w:lang w:val="en-US"/>
+        </w:rPr>
+      </w:pPr>
+      <w:r>
+        <w:rPr>
+          <w:rFonts w:ascii="Consolas" w:hAnsi="Consolas" w:cs="Consolas"/>
+          <w:color w:val="3F5FBF"/>
+          <w:sz w:val="16"/>
+          <w:szCs w:val="16"/>
+          <w:lang w:val="en-US"/>
+        </w:rPr>
+        <w:t xml:space="preserve"> * So:</w:t>
+      </w:r>
+    </w:p>
+    <w:p>
+      <w:pPr>
+        <w:autoSpaceDE w:val="0"/>
+        <w:autoSpaceDN w:val="0"/>
+        <w:adjustRightInd w:val="0"/>
+        <w:spacing w:after="0" w:line="240" w:lineRule="auto"/>
+        <w:rPr>
+          <w:rFonts w:ascii="Consolas" w:hAnsi="Consolas" w:cs="Consolas"/>
+          <w:color w:val="3F5FBF"/>
+          <w:sz w:val="16"/>
+          <w:szCs w:val="16"/>
+          <w:lang w:val="en-US"/>
+        </w:rPr>
+      </w:pPr>
+      <w:r>
+        <w:rPr>
+          <w:rFonts w:ascii="Consolas" w:hAnsi="Consolas" w:cs="Consolas"/>
+          <w:color w:val="3F5FBF"/>
+          <w:sz w:val="16"/>
+          <w:szCs w:val="16"/>
+          <w:lang w:val="en-US"/>
+        </w:rPr>
+        <w:t xml:space="preserve"> * 1. create LayoutMasterSet (with large extents)</w:t>
+      </w:r>
+    </w:p>
+    <w:p>
+      <w:pPr>
+        <w:autoSpaceDE w:val="0"/>
+        <w:autoSpaceDN w:val="0"/>
+        <w:adjustRightInd w:val="0"/>
+        <w:spacing w:after="0" w:line="240" w:lineRule="auto"/>
+        <w:rPr>
+          <w:rFonts w:ascii="Consolas" w:hAnsi="Consolas" w:cs="Consolas"/>
+          <w:color w:val="3F5FBF"/>
+          <w:sz w:val="16"/>
+          <w:szCs w:val="16"/>
+          <w:lang w:val="en-US"/>
+        </w:rPr>
+      </w:pPr>
+    </w:p>
+    <w:p>
+      <w:pPr>
+        <w:autoSpaceDE w:val="0"/>
+        <w:autoSpaceDN w:val="0"/>
+        <w:adjustRightInd w:val="0"/>
+        <w:spacing w:after="0" w:line="240" w:lineRule="auto"/>
+        <w:ind w:left="720"/>
+        <w:rPr>
+          <w:rFonts w:ascii="Consolas" w:hAnsi="Consolas" w:cs="Consolas"/>
+          <w:color w:val="3F5FBF"/>
+          <w:sz w:val="16"/>
+          <w:szCs w:val="16"/>
+          <w:lang w:val="en-US"/>
+        </w:rPr>
+      </w:pPr>
+      <w:r>
+        <w:rPr>
+          <w:rFonts w:ascii="Consolas" w:hAnsi="Consolas" w:cs="Consolas"/>
+          <w:color w:val="3F5FBF"/>
+          <w:sz w:val="16"/>
+          <w:szCs w:val="16"/>
+          <w:lang w:val="en-US"/>
+        </w:rPr>
+        <w:t xml:space="preserve">See </w:t>
+      </w:r>
+      <w:r>
+        <w:rPr>
+          <w:rFonts w:ascii="Consolas" w:hAnsi="Consolas" w:cs="Consolas"/>
+          <w:color w:val="000000"/>
+          <w:sz w:val="16"/>
+          <w:szCs w:val="16"/>
+          <w:highlight w:val="lightGray"/>
+          <w:lang w:val="en-US"/>
+        </w:rPr>
+        <w:t>LayoutMasterSetBuilder</w:t>
+      </w:r>
+      <w:r>
+        <w:rPr>
+          <w:rFonts w:ascii="Consolas" w:hAnsi="Consolas" w:cs="Consolas"/>
+          <w:color w:val="000000"/>
+          <w:sz w:val="16"/>
+          <w:szCs w:val="16"/>
+          <w:lang w:val="en-US"/>
+        </w:rPr>
+        <w:t>.</w:t>
+      </w:r>
+      <w:r>
+        <w:rPr>
+          <w:rFonts w:ascii="Consolas" w:hAnsi="Consolas" w:cs="Consolas"/>
+          <w:color w:val="000000"/>
+          <w:sz w:val="16"/>
+          <w:szCs w:val="16"/>
+          <w:highlight w:val="lightGray"/>
+          <w:lang w:val="en-US"/>
+        </w:rPr>
+        <w:t xml:space="preserve"> </w:t>
+      </w:r>
+      <w:r>
+        <w:rPr>
+          <w:rFonts w:ascii="Consolas" w:hAnsi="Consolas" w:cs="Consolas"/>
+          <w:color w:val="000000"/>
+          <w:sz w:val="16"/>
+          <w:szCs w:val="16"/>
+          <w:highlight w:val="lightGray"/>
+          <w:lang w:val="en-US"/>
+        </w:rPr>
+        <w:t>createSimplePageMaster</w:t>
+      </w:r>
+    </w:p>
+    <w:p>
+      <w:pPr>
+        <w:autoSpaceDE w:val="0"/>
+        <w:autoSpaceDN w:val="0"/>
+        <w:adjustRightInd w:val="0"/>
+        <w:spacing w:after="0" w:line="240" w:lineRule="auto"/>
+        <w:rPr>
+          <w:rFonts w:ascii="Consolas" w:hAnsi="Consolas" w:cs="Consolas"/>
+          <w:color w:val="3F5FBF"/>
+          <w:sz w:val="16"/>
+          <w:szCs w:val="16"/>
+          <w:lang w:val="en-US"/>
+        </w:rPr>
+      </w:pPr>
+    </w:p>
+    <w:p>
+      <w:pPr>
+        <w:autoSpaceDE w:val="0"/>
+        <w:autoSpaceDN w:val="0"/>
+        <w:adjustRightInd w:val="0"/>
+        <w:spacing w:after="0" w:line="240" w:lineRule="auto"/>
+        <w:rPr>
+          <w:rFonts w:ascii="Consolas" w:hAnsi="Consolas" w:cs="Consolas"/>
+          <w:sz w:val="16"/>
+          <w:szCs w:val="16"/>
+          <w:lang w:val="en-US"/>
+        </w:rPr>
+      </w:pPr>
+    </w:p>
+    <w:p>
+      <w:pPr>
+        <w:autoSpaceDE w:val="0"/>
+        <w:autoSpaceDN w:val="0"/>
+        <w:adjustRightInd w:val="0"/>
+        <w:spacing w:after="0" w:line="240" w:lineRule="auto"/>
+        <w:rPr>
+          <w:rFonts w:ascii="Consolas" w:hAnsi="Consolas" w:cs="Consolas"/>
+          <w:color w:val="3F5FBF"/>
+          <w:sz w:val="16"/>
+          <w:szCs w:val="16"/>
+          <w:lang w:val="en-US"/>
+        </w:rPr>
+      </w:pPr>
+      <w:r>
+        <w:rPr>
+          <w:rFonts w:ascii="Consolas" w:hAnsi="Consolas" w:cs="Consolas"/>
+          <w:color w:val="3F5FBF"/>
+          <w:sz w:val="16"/>
+          <w:szCs w:val="16"/>
+          <w:lang w:val="en-US"/>
+        </w:rPr>
+        <w:t xml:space="preserve"> * 2. generate area tree from that</w:t>
+      </w:r>
+    </w:p>
+    <w:p>
+      <w:pPr>
+        <w:autoSpaceDE w:val="0"/>
+        <w:autoSpaceDN w:val="0"/>
+        <w:adjustRightInd w:val="0"/>
+        <w:spacing w:after="0" w:line="240" w:lineRule="auto"/>
+        <w:rPr>
+          <w:rFonts w:ascii="Consolas" w:hAnsi="Consolas" w:cs="Consolas"/>
+          <w:color w:val="3F5FBF"/>
+          <w:sz w:val="16"/>
+          <w:szCs w:val="16"/>
+          <w:lang w:val="en-US"/>
+        </w:rPr>
+      </w:pPr>
+    </w:p>
+    <w:p>
+      <w:pPr>
+        <w:autoSpaceDE w:val="0"/>
+        <w:autoSpaceDN w:val="0"/>
+        <w:adjustRightInd w:val="0"/>
+        <w:spacing w:after="0" w:line="240" w:lineRule="auto"/>
+        <w:ind w:left="720"/>
+        <w:rPr>
+          <w:rFonts w:ascii="Consolas" w:hAnsi="Consolas" w:cs="Consolas"/>
+          <w:color w:val="3F5FBF"/>
+          <w:sz w:val="16"/>
+          <w:szCs w:val="16"/>
+          <w:lang w:val="en-US"/>
+        </w:rPr>
+      </w:pPr>
+      <w:r>
+        <w:rPr>
+          <w:rFonts w:ascii="Consolas" w:hAnsi="Consolas" w:cs="Consolas"/>
+          <w:color w:val="3F5FBF"/>
+          <w:sz w:val="16"/>
+          <w:szCs w:val="16"/>
+          <w:lang w:val="en-US"/>
+        </w:rPr>
+        <w:t xml:space="preserve">See </w:t>
+      </w:r>
+      <w:r>
+        <w:rPr>
+          <w:rFonts w:ascii="Consolas" w:hAnsi="Consolas" w:cs="Consolas"/>
+          <w:color w:val="000000"/>
+          <w:sz w:val="16"/>
+          <w:szCs w:val="16"/>
+          <w:highlight w:val="lightGray"/>
+          <w:lang w:val="en-US"/>
+        </w:rPr>
+        <w:t>LayoutMasterSetBuilder</w:t>
+      </w:r>
+      <w:r>
+        <w:rPr>
+          <w:rFonts w:ascii="Consolas" w:hAnsi="Consolas" w:cs="Consolas"/>
+          <w:color w:val="000000"/>
+          <w:sz w:val="16"/>
+          <w:szCs w:val="16"/>
+          <w:lang w:val="en-US"/>
+        </w:rPr>
+        <w:t>.</w:t>
+      </w:r>
+      <w:r>
+        <w:rPr>
+          <w:rFonts w:ascii="Consolas" w:hAnsi="Consolas" w:cs="Consolas"/>
+          <w:color w:val="000000"/>
+          <w:sz w:val="16"/>
+          <w:szCs w:val="16"/>
+          <w:highlight w:val="lightGray"/>
+          <w:lang w:val="en-US"/>
+        </w:rPr>
+        <w:t xml:space="preserve"> </w:t>
+      </w:r>
+      <w:r>
+        <w:rPr>
+          <w:rFonts w:ascii="Consolas" w:hAnsi="Consolas" w:cs="Consolas"/>
+          <w:color w:val="000000"/>
+          <w:sz w:val="16"/>
+          <w:szCs w:val="16"/>
+          <w:highlight w:val="lightGray"/>
+          <w:lang w:val="en-US"/>
+        </w:rPr>
+        <w:t>getLayoutMasterSetFragment</w:t>
+      </w:r>
+      <w:r>
+        <w:rPr>
+          <w:rFonts w:ascii="Consolas" w:hAnsi="Consolas" w:cs="Consolas"/>
+          <w:color w:val="000000"/>
+          <w:sz w:val="16"/>
+          <w:szCs w:val="16"/>
+          <w:lang w:val="en-US"/>
+        </w:rPr>
+        <w:t xml:space="preserve"> and its calls to </w:t>
+      </w:r>
+      <w:r>
+        <w:rPr>
+          <w:rFonts w:ascii="Consolas" w:hAnsi="Consolas" w:cs="Consolas"/>
+          <w:color w:val="000000"/>
+          <w:sz w:val="16"/>
+          <w:szCs w:val="16"/>
+          <w:highlight w:val="lightGray"/>
+          <w:lang w:val="en-US"/>
+        </w:rPr>
+        <w:t>FOPAreaTreeHelper</w:t>
+      </w:r>
+    </w:p>
+    <w:p>
+      <w:pPr>
+        <w:autoSpaceDE w:val="0"/>
+        <w:autoSpaceDN w:val="0"/>
+        <w:adjustRightInd w:val="0"/>
+        <w:spacing w:after="0" w:line="240" w:lineRule="auto"/>
+        <w:rPr>
+          <w:rFonts w:ascii="Consolas" w:hAnsi="Consolas" w:cs="Consolas"/>
+          <w:sz w:val="16"/>
+          <w:szCs w:val="16"/>
+          <w:lang w:val="en-US"/>
+        </w:rPr>
+      </w:pPr>
     </w:p>
     <w:p>
       <w:pPr>
@@ -2988,6 +3662,183 @@
           <w:ilvl w:val="0"/>
           <w:numId w:val="0"/>
         </w:numPr>
+        <w:rPr>
+          <w:rFonts w:ascii="Consolas" w:hAnsi="Consolas" w:cs="Consolas"/>
+          <w:color w:val="3F5FBF"/>
+          <w:sz w:val="16"/>
+          <w:szCs w:val="16"/>
+          <w:lang w:val="en-US"/>
+        </w:rPr>
+      </w:pPr>
+      <w:r>
+        <w:rPr>
+          <w:rFonts w:ascii="Consolas" w:hAnsi="Consolas" w:cs="Consolas"/>
+          <w:color w:val="3F5FBF"/>
+          <w:sz w:val="16"/>
+          <w:szCs w:val="16"/>
+          <w:lang w:val="en-US"/>
+        </w:rPr>
+        <w:t xml:space="preserve"> * 3. return LayoutMasterSet (with required extents)</w:t>
+      </w:r>
+    </w:p>
+    <w:p>
+      <w:pPr>
+        <w:autoSpaceDE w:val="0"/>
+        <w:autoSpaceDN w:val="0"/>
+        <w:adjustRightInd w:val="0"/>
+        <w:spacing w:after="0" w:line="240" w:lineRule="auto"/>
+        <w:ind w:left="720"/>
+        <w:rPr>
+          <w:rFonts w:ascii="Consolas" w:hAnsi="Consolas" w:cs="Consolas"/>
+          <w:color w:val="3F5FBF"/>
+          <w:sz w:val="16"/>
+          <w:szCs w:val="16"/>
+          <w:lang w:val="en-US"/>
+        </w:rPr>
+      </w:pPr>
+      <w:r>
+        <w:rPr>
+          <w:rFonts w:ascii="Consolas" w:hAnsi="Consolas" w:cs="Consolas"/>
+          <w:color w:val="3F5FBF"/>
+          <w:sz w:val="16"/>
+          <w:szCs w:val="16"/>
+          <w:lang w:val="en-US"/>
+        </w:rPr>
+        <w:t xml:space="preserve">See </w:t>
+      </w:r>
+      <w:r>
+        <w:rPr>
+          <w:rFonts w:ascii="Consolas" w:hAnsi="Consolas" w:cs="Consolas"/>
+          <w:color w:val="000000"/>
+          <w:sz w:val="16"/>
+          <w:szCs w:val="16"/>
+          <w:highlight w:val="lightGray"/>
+          <w:lang w:val="en-US"/>
+        </w:rPr>
+        <w:t>FOPAreaTreeHelper</w:t>
+      </w:r>
+      <w:r>
+        <w:rPr>
+          <w:rFonts w:ascii="Consolas" w:hAnsi="Consolas" w:cs="Consolas"/>
+          <w:color w:val="000000"/>
+          <w:sz w:val="16"/>
+          <w:szCs w:val="16"/>
+          <w:lang w:val="en-US"/>
+        </w:rPr>
+        <w:t>.</w:t>
+      </w:r>
+      <w:r>
+        <w:rPr>
+          <w:rFonts w:ascii="Consolas" w:hAnsi="Consolas" w:cs="Consolas"/>
+          <w:color w:val="000000"/>
+          <w:sz w:val="16"/>
+          <w:szCs w:val="16"/>
+          <w:highlight w:val="lightGray"/>
+          <w:lang w:val="en-US"/>
+        </w:rPr>
+        <w:t xml:space="preserve"> </w:t>
+      </w:r>
+      <w:r>
+        <w:rPr>
+          <w:rFonts w:ascii="Consolas" w:hAnsi="Consolas" w:cs="Consolas"/>
+          <w:color w:val="000000"/>
+          <w:sz w:val="16"/>
+          <w:szCs w:val="16"/>
+          <w:highlight w:val="lightGray"/>
+          <w:lang w:val="en-US"/>
+        </w:rPr>
+        <w:t>adjustLayoutMasterSet</w:t>
+      </w:r>
+    </w:p>
+    <w:p>
+      <w:pPr>
+        <w:rPr>
+          <w:lang w:val="en-US"/>
+        </w:rPr>
+      </w:pPr>
+    </w:p>
+    <w:p>
+      <w:pPr>
+        <w:rPr>
+          <w:lang w:val="en-US"/>
+        </w:rPr>
+      </w:pPr>
+      <w:r>
+        <w:rPr>
+          <w:lang w:val="en-US"/>
+        </w:rPr>
+        <w:t>Note that where there is a header or footer, we set:</w:t>
+      </w:r>
+    </w:p>
+    <w:p>
+      <w:pPr>
+        <w:pStyle w:val="ListParagraph"/>
+        <w:numPr>
+          <w:ilvl w:val="0"/>
+          <w:numId w:val="28"/>
+        </w:numPr>
+        <w:rPr>
+          <w:lang w:val="en-US"/>
+        </w:rPr>
+      </w:pPr>
+      <w:r>
+        <w:rPr>
+          <w:lang w:val="en-US"/>
+        </w:rPr>
+        <w:t>simple page master margin top to Word’s space between page edge and header</w:t>
+      </w:r>
+    </w:p>
+    <w:p>
+      <w:pPr>
+        <w:pStyle w:val="ListParagraph"/>
+        <w:numPr>
+          <w:ilvl w:val="0"/>
+          <w:numId w:val="28"/>
+        </w:numPr>
+        <w:rPr>
+          <w:lang w:val="en-US"/>
+        </w:rPr>
+      </w:pPr>
+      <w:r>
+        <w:rPr>
+          <w:lang w:val="en-US"/>
+        </w:rPr>
+        <w:t>the region before’s extent to be what it needs to be, and the region body top margin to fit that</w:t>
+      </w:r>
+    </w:p>
+    <w:p>
+      <w:pPr>
+        <w:pStyle w:val="ListParagraph"/>
+        <w:numPr>
+          <w:ilvl w:val="0"/>
+          <w:numId w:val="28"/>
+        </w:numPr>
+        <w:rPr>
+          <w:lang w:val="en-US"/>
+        </w:rPr>
+      </w:pPr>
+      <w:r>
+        <w:rPr>
+          <w:lang w:val="en-US"/>
+        </w:rPr>
+        <w:t xml:space="preserve">if Word’s top margin is bigger than the above, </w:t>
+      </w:r>
+      <w:r>
+        <w:rPr>
+          <w:lang w:val="en-US"/>
+        </w:rPr>
+        <w:t xml:space="preserve"> we make the region body top margin bigger to match</w:t>
+      </w:r>
+      <w:bookmarkStart w:id="0" w:name="_GoBack"/>
+      <w:bookmarkEnd w:id="0"/>
+    </w:p>
+    <w:p>
+      <w:pPr>
+        <w:pStyle w:val="Heading2"/>
+        <w:numPr>
+          <w:ilvl w:val="0"/>
+          <w:numId w:val="0"/>
+        </w:numPr>
       </w:pPr>
       <w:r>
         <w:t>Test cases</w:t>
@@ -3028,13 +3879,7 @@
         <w:t xml:space="preserve">simple_hf: </w:t>
       </w:r>
       <w:r>
-        <w:t xml:space="preserve">A simple docx </w:t>
-      </w:r>
-      <w:r>
-        <w:t xml:space="preserve"> (one section)</w:t>
-      </w:r>
-      <w:r>
-        <w:t>with a simple header/footer</w:t>
+        <w:t>A simple docx  (one section)with a simple header/footer</w:t>
       </w:r>
       <w:r>
         <w:t xml:space="preserve"> (ie less than the value of top margin)</w:t>
@@ -3052,10 +3897,7 @@
         <w:t xml:space="preserve">simple_hf_long: </w:t>
       </w:r>
       <w:r>
-        <w:t xml:space="preserve">A simple docx  (one section)with a </w:t>
-      </w:r>
-      <w:r>
-        <w:t>header cont</w:t>
+        <w:t>A simple docx  (one section)with a header cont</w:t>
       </w:r>
       <w:r>
         <w:t>aining many lines of content (eg 12 say)</w:t>
@@ -3076,10 +3918,7 @@
         <w:t xml:space="preserve">margin: </w:t>
       </w:r>
       <w:r>
-        <w:t xml:space="preserve">A simple docx  (one section)with a simple header/footer </w:t>
-      </w:r>
-      <w:r>
-        <w:t>and a header pgMar setting</w:t>
+        <w:t>A simple docx  (one section)with a simple header/footer and a header pgMar setting</w:t>
       </w:r>
     </w:p>
     <w:p>
@@ -3097,10 +3936,7 @@
         <w:t xml:space="preserve">: </w:t>
       </w:r>
       <w:r>
-        <w:t xml:space="preserve">A simple docx  (one section)with a simple header/footer and a </w:t>
-      </w:r>
-      <w:r>
-        <w:t>negative value for top margin</w:t>
+        <w:t>A simple docx  (one section)with a simple header/footer and a negative value for top margin</w:t>
       </w:r>
     </w:p>
     <w:p>
@@ -3112,16 +3948,7 @@
         </w:numPr>
       </w:pPr>
       <w:r>
-        <w:t>different_first_</w:t>
-      </w:r>
-      <w:r>
-        <w:t>page</w:t>
-      </w:r>
-      <w:r>
-        <w:t>:</w:t>
-      </w:r>
-      <w:r>
-        <w:t xml:space="preserve"> </w:t>
+        <w:t xml:space="preserve">different_first_page: </w:t>
       </w:r>
       <w:r>
         <w:t>A docx with a different first page header</w:t>
@@ -3138,8 +3965,6 @@
       <w:r>
         <w:t xml:space="preserve">odd_even: </w:t>
       </w:r>
-      <w:bookmarkStart w:id="0" w:name="_GoBack"/>
-      <w:bookmarkEnd w:id="0"/>
       <w:r>
         <w:t>A docx with different odd/even headers</w:t>
       </w:r>
@@ -3168,10 +3993,8 @@
         </w:numPr>
       </w:pPr>
       <w:r>
-        <w:t>odd_even_</w:t>
-      </w:r>
-      <w:r>
-        <w:t>different_first_page: A docx with a different first page header</w:t>
+        <w:lastRenderedPageBreak/>
+        <w:t>odd_even_different_first_page: A docx with a different first page header</w:t>
       </w:r>
     </w:p>
     <w:p>
@@ -3195,6 +4018,7 @@
         <w:pStyle w:val="Title"/>
       </w:pPr>
       <w:r>
+        <w:lastRenderedPageBreak/>
         <w:t>Appendix: Excerpt from OpenXML spec</w:t>
       </w:r>
     </w:p>
@@ -3260,6 +4084,7 @@
       <w:r>
         <w:rPr>
           <w:noProof/>
+          <w:lang w:val="en-US"/>
         </w:rPr>
         <w:drawing>
           <wp:inline distT="0" distB="0" distL="0" distR="0" wp14:anchorId="05E6710B" wp14:editId="748B6BF0">
@@ -3438,6 +4263,7 @@
     </w:p>
     <w:p>
       <w:r>
+        <w:lastRenderedPageBreak/>
         <w:t xml:space="preserve">This setting does not affect the presence of a first page header on each section, which is specified using the </w:t>
       </w:r>
       <w:r>
@@ -3880,6 +4706,7 @@
         <w:pStyle w:val="KeepWithNext"/>
       </w:pPr>
       <w:r>
+        <w:lastRenderedPageBreak/>
         <w:t>The following XML Schema fragment defines the contents of this element:</w:t>
       </w:r>
     </w:p>
@@ -4146,7 +4973,9 @@
       <w:r>
         <w:rPr>
           <w:noProof/>
-        </w:rPr>
+          <w:lang w:val="en-US"/>
+        </w:rPr>
+        <w:lastRenderedPageBreak/>
         <w:drawing>
           <wp:inline distT="0" distB="0" distL="0" distR="0" wp14:anchorId="59150C7F" wp14:editId="178D4E76">
             <wp:extent cx="4157345" cy="1847850"/>
@@ -4479,6 +5308,7 @@
           </w:tcPr>
           <w:p>
             <w:r>
+              <w:lastRenderedPageBreak/>
               <w:t>Attributes</w:t>
             </w:r>
           </w:p>
@@ -5015,6 +5845,7 @@
         <w:pStyle w:val="KeepWithNext"/>
       </w:pPr>
       <w:r>
+        <w:lastRenderedPageBreak/>
         <w:t>The following XML Schema fragment defines the contents of this element:</w:t>
       </w:r>
     </w:p>
@@ -5218,6 +6049,7 @@
       <w:r>
         <w:rPr>
           <w:noProof/>
+          <w:lang w:val="en-US"/>
         </w:rPr>
         <w:drawing>
           <wp:inline distT="0" distB="0" distL="0" distR="0" wp14:anchorId="7BD93439" wp14:editId="56B55821">
@@ -5357,6 +6189,7 @@
     </w:p>
     <w:p>
       <w:r>
+        <w:lastRenderedPageBreak/>
         <w:t>[</w:t>
       </w:r>
       <w:r>
@@ -5382,6 +6215,7 @@
       <w:r>
         <w:rPr>
           <w:noProof/>
+          <w:lang w:val="en-US"/>
         </w:rPr>
         <w:drawing>
           <wp:inline distT="0" distB="0" distL="0" distR="0" wp14:anchorId="0602D9B6" wp14:editId="3666C7ED">
@@ -5665,6 +6499,7 @@
           </w:tcPr>
           <w:p>
             <w:r>
+              <w:lastRenderedPageBreak/>
               <w:t>Parent Elements</w:t>
             </w:r>
           </w:p>
@@ -6143,7 +6978,16 @@
                 <w:bCs/>
                 <w:lang w:val="en-US"/>
               </w:rPr>
-              <w:t>Error! Reference source not found.</w:t>
+              <w:t xml:space="preserve">Error! Reference </w:t>
+            </w:r>
+            <w:r>
+              <w:rPr>
+                <w:b/>
+                <w:bCs/>
+                <w:lang w:val="en-US"/>
+              </w:rPr>
+              <w:lastRenderedPageBreak/>
+              <w:t>source not found.</w:t>
             </w:r>
             <w:r>
               <w:fldChar w:fldCharType="end"/>
@@ -6161,6 +7005,7 @@
               <w:rPr>
                 <w:rStyle w:val="Element"/>
               </w:rPr>
+              <w:lastRenderedPageBreak/>
               <w:t>customXmlInsRangeStart</w:t>
             </w:r>
             <w:r>
@@ -6575,7 +7420,16 @@
                 <w:bCs/>
                 <w:lang w:val="en-US"/>
               </w:rPr>
-              <w:t>Error! Reference source not found.</w:t>
+              <w:t xml:space="preserve">Error! Reference source not </w:t>
+            </w:r>
+            <w:r>
+              <w:rPr>
+                <w:b/>
+                <w:bCs/>
+                <w:lang w:val="en-US"/>
+              </w:rPr>
+              <w:lastRenderedPageBreak/>
+              <w:t>found.</w:t>
             </w:r>
             <w:r>
               <w:fldChar w:fldCharType="end"/>
@@ -6593,6 +7447,7 @@
               <w:rPr>
                 <w:rStyle w:val="Element"/>
               </w:rPr>
+              <w:lastRenderedPageBreak/>
               <w:t>moveFromRangeStart</w:t>
             </w:r>
             <w:r>
@@ -7025,6 +7880,7 @@
               <w:rPr>
                 <w:rStyle w:val="Element"/>
               </w:rPr>
+              <w:lastRenderedPageBreak/>
               <w:t>proofErr</w:t>
             </w:r>
             <w:r>
@@ -7316,6 +8172,7 @@
       <w:r>
         <w:rPr>
           <w:noProof/>
+          <w:lang w:val="en-US"/>
         </w:rPr>
         <w:drawing>
           <wp:inline distT="0" distB="0" distL="0" distR="0" wp14:anchorId="55038AE5" wp14:editId="03F45FC4">
@@ -7385,6 +8242,7 @@
         <w:pStyle w:val="c"/>
       </w:pPr>
       <w:r>
+        <w:lastRenderedPageBreak/>
         <w:t>&lt;w:</w:t>
       </w:r>
       <w:r>
@@ -7480,6 +8338,7 @@
       <w:r>
         <w:rPr>
           <w:noProof/>
+          <w:lang w:val="en-US"/>
         </w:rPr>
         <w:drawing>
           <wp:inline distT="0" distB="0" distL="0" distR="0" wp14:anchorId="510A9D3F" wp14:editId="1F3F58D3">
@@ -7676,6 +8535,7 @@
         <w:pStyle w:val="c"/>
       </w:pPr>
       <w:r>
+        <w:lastRenderedPageBreak/>
         <w:t>&lt;w:</w:t>
       </w:r>
       <w:r>
@@ -8145,7 +9005,16 @@
                 <w:bCs/>
                 <w:lang w:val="en-US"/>
               </w:rPr>
-              <w:t>Error! Reference source not found.</w:t>
+              <w:t xml:space="preserve">Error! Reference source </w:t>
+            </w:r>
+            <w:r>
+              <w:rPr>
+                <w:b/>
+                <w:bCs/>
+                <w:lang w:val="en-US"/>
+              </w:rPr>
+              <w:lastRenderedPageBreak/>
+              <w:t>not found.</w:t>
             </w:r>
             <w:r>
               <w:fldChar w:fldCharType="end"/>
@@ -8163,6 +9032,7 @@
               <w:rPr>
                 <w:rStyle w:val="Element"/>
               </w:rPr>
+              <w:lastRenderedPageBreak/>
               <w:t>customXmlDelRangeStart</w:t>
             </w:r>
             <w:r>
@@ -8595,6 +9465,7 @@
               <w:rPr>
                 <w:rStyle w:val="Element"/>
               </w:rPr>
+              <w:lastRenderedPageBreak/>
               <w:t>moveFrom</w:t>
             </w:r>
             <w:r>
@@ -9057,7 +9928,16 @@
                 <w:bCs/>
                 <w:lang w:val="en-US"/>
               </w:rPr>
-              <w:t>Error! Reference source not found.</w:t>
+              <w:t xml:space="preserve">Error! Reference </w:t>
+            </w:r>
+            <w:r>
+              <w:rPr>
+                <w:b/>
+                <w:bCs/>
+                <w:lang w:val="en-US"/>
+              </w:rPr>
+              <w:lastRenderedPageBreak/>
+              <w:t>source not found.</w:t>
             </w:r>
             <w:r>
               <w:fldChar w:fldCharType="end"/>
@@ -9075,6 +9955,7 @@
               <w:rPr>
                 <w:rStyle w:val="Element"/>
               </w:rPr>
+              <w:lastRenderedPageBreak/>
               <w:t>permStart</w:t>
             </w:r>
             <w:r>
@@ -9429,6 +10310,7 @@
         <w:pStyle w:val="ListBullet"/>
       </w:pPr>
       <w:r>
+        <w:lastRenderedPageBreak/>
         <w:t xml:space="preserve">If no </w:t>
       </w:r>
       <w:r>
@@ -9529,6 +10411,7 @@
       <w:r>
         <w:rPr>
           <w:noProof/>
+          <w:lang w:val="en-US"/>
         </w:rPr>
         <w:drawing>
           <wp:inline distT="0" distB="0" distL="0" distR="0" wp14:anchorId="78F12958" wp14:editId="56CC086F">
@@ -9642,6 +10525,7 @@
     </w:p>
     <w:p>
       <w:r>
+        <w:lastRenderedPageBreak/>
         <w:t>These relationships are then referenced in the section's properties using the following WordprocessingML:</w:t>
       </w:r>
     </w:p>
@@ -10398,6 +11282,7 @@
         <w:pStyle w:val="KeepWithNext"/>
       </w:pPr>
       <w:r>
+        <w:lastRenderedPageBreak/>
         <w:t>The following XML Schema fragment defines the contents of this element:</w:t>
       </w:r>
     </w:p>
@@ -10611,6 +11496,7 @@
     </w:p>
     <w:p>
       <w:r>
+        <w:lastRenderedPageBreak/>
         <w:t xml:space="preserve">If this element is omitted, then its value shall be assumed to be </w:t>
       </w:r>
       <w:r>
@@ -11134,6 +12020,7 @@
         <w:rPr>
           <w:rStyle w:val="Element"/>
         </w:rPr>
+        <w:lastRenderedPageBreak/>
         <w:t>pgMar</w:t>
       </w:r>
       <w:r>
@@ -11486,7 +12373,11 @@
               <w:t>Example</w:t>
             </w:r>
             <w:r>
-              <w:t>: Consider a document where the footer shall start one inch of the bottom of the page extent, but the contents of the main document story shall start one-half of an inch from the page extents. To specify these boundaries, the following page margins may specified in the WordprocessingML:</w:t>
+              <w:t xml:space="preserve">: Consider a document where the footer shall start one inch of the bottom of the page extent, but the contents of the main document story shall </w:t>
+            </w:r>
+            <w:r>
+              <w:lastRenderedPageBreak/>
+              <w:t>start one-half of an inch from the page extents. To specify these boundaries, the following page margins may specified in the WordprocessingML:</w:t>
             </w:r>
           </w:p>
           <w:p/>
@@ -11576,6 +12467,7 @@
               <w:rPr>
                 <w:rStyle w:val="Element"/>
               </w:rPr>
+              <w:lastRenderedPageBreak/>
               <w:t>footer</w:t>
             </w:r>
             <w:r>
@@ -11837,6 +12729,7 @@
                 <w:rStyle w:val="Element"/>
                 <w:highlight w:val="yellow"/>
               </w:rPr>
+              <w:lastRenderedPageBreak/>
               <w:t>header</w:t>
             </w:r>
             <w:r>
@@ -11995,6 +12888,11 @@
                 <w:highlight w:val="yellow"/>
               </w:rPr>
               <w:instrText xml:space="preserve"> \* MERGEFORMAT </w:instrText>
+            </w:r>
+            <w:r>
+              <w:rPr>
+                <w:highlight w:val="yellow"/>
+              </w:rPr>
             </w:r>
             <w:r>
               <w:rPr>
@@ -12255,7 +13153,11 @@
               <w:t>top</w:t>
             </w:r>
             <w:r>
-              <w:t xml:space="preserve"> (Top Margin Spacing)</w:t>
+              <w:t xml:space="preserve"> (Top Margin </w:t>
+            </w:r>
+            <w:r>
+              <w:lastRenderedPageBreak/>
+              <w:t>Spacing)</w:t>
             </w:r>
           </w:p>
         </w:tc>
@@ -12265,7 +13167,12 @@
           </w:tcPr>
           <w:p>
             <w:r>
-              <w:t>Specifies the distance (in twentieths of a point) between the top of the text margins for the main document and the top of the page for all pages in this section.</w:t>
+              <w:lastRenderedPageBreak/>
+              <w:t xml:space="preserve">Specifies the distance (in twentieths of a point) between the top of the text </w:t>
+            </w:r>
+            <w:r>
+              <w:lastRenderedPageBreak/>
+              <w:t>margins for the main document and the top of the page for all pages in this section.</w:t>
             </w:r>
           </w:p>
           <w:p/>
@@ -12585,6 +13492,7 @@
         <w:pStyle w:val="KeepWithNext"/>
       </w:pPr>
       <w:r>
+        <w:lastRenderedPageBreak/>
         <w:t>The following XML Schema fragment defines the contents of this element:</w:t>
       </w:r>
     </w:p>
@@ -13718,6 +14626,119 @@
     </w:lvl>
   </w:abstractNum>
   <w:abstractNum w:abstractNumId="14">
+    <w:nsid w:val="406E068C"/>
+    <w:multiLevelType w:val="hybridMultilevel"/>
+    <w:tmpl w:val="D1AC4E6C"/>
+    <w:lvl w:ilvl="0" w:tplc="04090001">
+      <w:start w:val="1"/>
+      <w:numFmt w:val="bullet"/>
+      <w:lvlText w:val=""/>
+      <w:lvlJc w:val="left"/>
+      <w:pPr>
+        <w:ind w:left="720" w:hanging="360"/>
+      </w:pPr>
+      <w:rPr>
+        <w:rFonts w:ascii="Symbol" w:hAnsi="Symbol" w:hint="default"/>
+      </w:rPr>
+    </w:lvl>
+    <w:lvl w:ilvl="1" w:tplc="04090003" w:tentative="1">
+      <w:start w:val="1"/>
+      <w:numFmt w:val="bullet"/>
+      <w:lvlText w:val="o"/>
+      <w:lvlJc w:val="left"/>
+      <w:pPr>
+        <w:ind w:left="1440" w:hanging="360"/>
+      </w:pPr>
+      <w:rPr>
+        <w:rFonts w:ascii="Courier New" w:hAnsi="Courier New" w:cs="Courier New" w:hint="default"/>
+      </w:rPr>
+    </w:lvl>
+    <w:lvl w:ilvl="2" w:tplc="04090005" w:tentative="1">
+      <w:start w:val="1"/>
+      <w:numFmt w:val="bullet"/>
+      <w:lvlText w:val=""/>
+      <w:lvlJc w:val="left"/>
+      <w:pPr>
+        <w:ind w:left="2160" w:hanging="360"/>
+      </w:pPr>
+      <w:rPr>
+        <w:rFonts w:ascii="Wingdings" w:hAnsi="Wingdings" w:hint="default"/>
+      </w:rPr>
+    </w:lvl>
+    <w:lvl w:ilvl="3" w:tplc="04090001" w:tentative="1">
+      <w:start w:val="1"/>
+      <w:numFmt w:val="bullet"/>
+      <w:lvlText w:val=""/>
+      <w:lvlJc w:val="left"/>
+      <w:pPr>
+        <w:ind w:left="2880" w:hanging="360"/>
+      </w:pPr>
+      <w:rPr>
+        <w:rFonts w:ascii="Symbol" w:hAnsi="Symbol" w:hint="default"/>
+      </w:rPr>
+    </w:lvl>
+    <w:lvl w:ilvl="4" w:tplc="04090003" w:tentative="1">
+      <w:start w:val="1"/>
+      <w:numFmt w:val="bullet"/>
+      <w:lvlText w:val="o"/>
+      <w:lvlJc w:val="left"/>
+      <w:pPr>
+        <w:ind w:left="3600" w:hanging="360"/>
+      </w:pPr>
+      <w:rPr>
+        <w:rFonts w:ascii="Courier New" w:hAnsi="Courier New" w:cs="Courier New" w:hint="default"/>
+      </w:rPr>
+    </w:lvl>
+    <w:lvl w:ilvl="5" w:tplc="04090005" w:tentative="1">
+      <w:start w:val="1"/>
+      <w:numFmt w:val="bullet"/>
+      <w:lvlText w:val=""/>
+      <w:lvlJc w:val="left"/>
+      <w:pPr>
+        <w:ind w:left="4320" w:hanging="360"/>
+      </w:pPr>
+      <w:rPr>
+        <w:rFonts w:ascii="Wingdings" w:hAnsi="Wingdings" w:hint="default"/>
+      </w:rPr>
+    </w:lvl>
+    <w:lvl w:ilvl="6" w:tplc="04090001" w:tentative="1">
+      <w:start w:val="1"/>
+      <w:numFmt w:val="bullet"/>
+      <w:lvlText w:val=""/>
+      <w:lvlJc w:val="left"/>
+      <w:pPr>
+        <w:ind w:left="5040" w:hanging="360"/>
+      </w:pPr>
+      <w:rPr>
+        <w:rFonts w:ascii="Symbol" w:hAnsi="Symbol" w:hint="default"/>
+      </w:rPr>
+    </w:lvl>
+    <w:lvl w:ilvl="7" w:tplc="04090003" w:tentative="1">
+      <w:start w:val="1"/>
+      <w:numFmt w:val="bullet"/>
+      <w:lvlText w:val="o"/>
+      <w:lvlJc w:val="left"/>
+      <w:pPr>
+        <w:ind w:left="5760" w:hanging="360"/>
+      </w:pPr>
+      <w:rPr>
+        <w:rFonts w:ascii="Courier New" w:hAnsi="Courier New" w:cs="Courier New" w:hint="default"/>
+      </w:rPr>
+    </w:lvl>
+    <w:lvl w:ilvl="8" w:tplc="04090005" w:tentative="1">
+      <w:start w:val="1"/>
+      <w:numFmt w:val="bullet"/>
+      <w:lvlText w:val=""/>
+      <w:lvlJc w:val="left"/>
+      <w:pPr>
+        <w:ind w:left="6480" w:hanging="360"/>
+      </w:pPr>
+      <w:rPr>
+        <w:rFonts w:ascii="Wingdings" w:hAnsi="Wingdings" w:hint="default"/>
+      </w:rPr>
+    </w:lvl>
+  </w:abstractNum>
+  <w:abstractNum w:abstractNumId="15">
     <w:nsid w:val="4C23256C"/>
     <w:multiLevelType w:val="hybridMultilevel"/>
     <w:tmpl w:val="A24CB5C8"/>
@@ -13804,7 +14825,7 @@
       </w:pPr>
     </w:lvl>
   </w:abstractNum>
-  <w:abstractNum w:abstractNumId="15">
+  <w:abstractNum w:abstractNumId="16">
     <w:nsid w:val="532C0184"/>
     <w:multiLevelType w:val="hybridMultilevel"/>
     <w:tmpl w:val="4F7245A2"/>
@@ -13918,7 +14939,7 @@
       </w:rPr>
     </w:lvl>
   </w:abstractNum>
-  <w:abstractNum w:abstractNumId="16">
+  <w:abstractNum w:abstractNumId="17">
     <w:nsid w:val="5961357B"/>
     <w:multiLevelType w:val="hybridMultilevel"/>
     <w:tmpl w:val="F94C955E"/>
@@ -14031,7 +15052,7 @@
       </w:rPr>
     </w:lvl>
   </w:abstractNum>
-  <w:abstractNum w:abstractNumId="17">
+  <w:abstractNum w:abstractNumId="18">
     <w:nsid w:val="5DC35B27"/>
     <w:multiLevelType w:val="hybridMultilevel"/>
     <w:tmpl w:val="EF2E3D74"/>
@@ -14141,7 +15162,7 @@
       </w:pPr>
     </w:lvl>
   </w:abstractNum>
-  <w:abstractNum w:abstractNumId="18">
+  <w:abstractNum w:abstractNumId="19">
     <w:nsid w:val="62EA0390"/>
     <w:multiLevelType w:val="hybridMultilevel"/>
     <w:tmpl w:val="B634592E"/>
@@ -14228,7 +15249,7 @@
       </w:pPr>
     </w:lvl>
   </w:abstractNum>
-  <w:abstractNum w:abstractNumId="19">
+  <w:abstractNum w:abstractNumId="20">
     <w:nsid w:val="63ED36ED"/>
     <w:multiLevelType w:val="multilevel"/>
     <w:tmpl w:val="A3687E7E"/>
@@ -14341,7 +15362,7 @@
       </w:pPr>
     </w:lvl>
   </w:abstractNum>
-  <w:abstractNum w:abstractNumId="20">
+  <w:abstractNum w:abstractNumId="21">
     <w:nsid w:val="641C53D0"/>
     <w:multiLevelType w:val="hybridMultilevel"/>
     <w:tmpl w:val="1FBA9876"/>
@@ -14428,14 +15449,14 @@
       </w:pPr>
     </w:lvl>
   </w:abstractNum>
-  <w:abstractNum w:abstractNumId="21">
+  <w:abstractNum w:abstractNumId="22">
     <w:nsid w:val="658A22AA"/>
     <w:multiLevelType w:val="multilevel"/>
     <w:tmpl w:val="A70E46BA"/>
     <w:numStyleLink w:val="EcmaDocumentNumbering"/>
   </w:abstractNum>
   <w:num w:numId="1">
-    <w:abstractNumId w:val="16"/>
+    <w:abstractNumId w:val="17"/>
   </w:num>
   <w:num w:numId="2">
     <w:abstractNumId w:val="4"/>
@@ -14544,16 +15565,16 @@
     <w:abstractNumId w:val="6"/>
   </w:num>
   <w:num w:numId="10">
-    <w:abstractNumId w:val="18"/>
+    <w:abstractNumId w:val="19"/>
   </w:num>
   <w:num w:numId="11">
-    <w:abstractNumId w:val="20"/>
+    <w:abstractNumId w:val="21"/>
   </w:num>
   <w:num w:numId="12">
-    <w:abstractNumId w:val="14"/>
+    <w:abstractNumId w:val="15"/>
   </w:num>
   <w:num w:numId="13">
-    <w:abstractNumId w:val="15"/>
+    <w:abstractNumId w:val="16"/>
   </w:num>
   <w:num w:numId="14">
     <w:abstractNumId w:val="7"/>
@@ -14571,7 +15592,7 @@
     <w:abstractNumId w:val="11"/>
   </w:num>
   <w:num w:numId="19">
-    <w:abstractNumId w:val="21"/>
+    <w:abstractNumId w:val="22"/>
   </w:num>
   <w:num w:numId="20">
     <w:abstractNumId w:val="9"/>
@@ -14610,7 +15631,7 @@
     </w:lvlOverride>
   </w:num>
   <w:num w:numId="23">
-    <w:abstractNumId w:val="17"/>
+    <w:abstractNumId w:val="18"/>
     <w:lvlOverride w:ilvl="0">
       <w:startOverride w:val="1"/>
     </w:lvlOverride>
@@ -14670,10 +15691,16 @@
     </w:lvlOverride>
   </w:num>
   <w:num w:numId="25">
-    <w:abstractNumId w:val="19"/>
+    <w:abstractNumId w:val="20"/>
   </w:num>
   <w:num w:numId="26">
     <w:abstractNumId w:val="13"/>
+  </w:num>
+  <w:num w:numId="27">
+    <w:abstractNumId w:val="18"/>
+  </w:num>
+  <w:num w:numId="28">
+    <w:abstractNumId w:val="14"/>
   </w:num>
 </w:numbering>
 </file>
@@ -15323,7 +16350,7 @@
     <w:rsid w:val="00224AED"/>
     <w:pPr>
       <w:numPr>
-        <w:numId w:val="4"/>
+        <w:numId w:val="20"/>
       </w:numPr>
     </w:pPr>
   </w:style>
@@ -15476,7 +16503,7 @@
     <w:rsid w:val="00224AED"/>
     <w:pPr>
       <w:numPr>
-        <w:numId w:val="8"/>
+        <w:numId w:val="21"/>
       </w:numPr>
     </w:pPr>
   </w:style>
@@ -21404,7 +22431,7 @@
     <w:rsid w:val="00224AED"/>
     <w:pPr>
       <w:numPr>
-        <w:numId w:val="4"/>
+        <w:numId w:val="20"/>
       </w:numPr>
     </w:pPr>
   </w:style>
@@ -21557,7 +22584,7 @@
     <w:rsid w:val="00224AED"/>
     <w:pPr>
       <w:numPr>
-        <w:numId w:val="8"/>
+        <w:numId w:val="21"/>
       </w:numPr>
     </w:pPr>
   </w:style>

</xml_diff>